<commit_message>
Fixed Lab_4 and Lab_5.
</commit_message>
<xml_diff>
--- a/labs_Node/Lab_04-Scaling&HA.docx
+++ b/labs_Node/Lab_04-Scaling&HA.docx
@@ -3,6 +3,11 @@
 <w:document xmlns:wpc="http://schemas.microsoft.com/office/word/2010/wordprocessingCanvas" xmlns:mo="http://schemas.microsoft.com/office/mac/office/2008/main" xmlns:mc="http://schemas.openxmlformats.org/markup-compatibility/2006" xmlns:mv="urn:schemas-microsoft-com:mac:vml" xmlns:o="urn:schemas-microsoft-com:office:office" xmlns:r="http://schemas.openxmlformats.org/officeDocument/2006/relationships" xmlns:m="http://schemas.openxmlformats.org/officeDocument/2006/math" xmlns:v="urn:schemas-microsoft-com:vml" xmlns:wp14="http://schemas.microsoft.com/office/word/2010/wordprocessingDrawing" xmlns:wp="http://schemas.openxmlformats.org/drawingml/2006/wordprocessingDrawing" xmlns:w10="urn:schemas-microsoft-com:office:word" xmlns:w="http://schemas.openxmlformats.org/wordprocessingml/2006/main" xmlns:w14="http://schemas.microsoft.com/office/word/2010/wordml" xmlns:wpg="http://schemas.microsoft.com/office/word/2010/wordprocessingGroup" xmlns:wpi="http://schemas.microsoft.com/office/word/2010/wordprocessingInk" xmlns:wne="http://schemas.microsoft.com/office/word/2006/wordml" xmlns:wps="http://schemas.microsoft.com/office/word/2010/wordprocessingShape" mc:Ignorable="w14 wp14">
   <w:body>
     <w:p>
+      <w:pPr>
+        <w:rPr>
+          <w:rFonts w:hint="eastAsia"/>
+        </w:rPr>
+      </w:pPr>
       <w:r>
         <w:t>Lab 4</w:t>
       </w:r>
@@ -13,8 +18,19 @@
         <w:t xml:space="preserve"> and Scaling.</w:t>
       </w:r>
     </w:p>
-    <w:p/>
-    <w:p>
+    <w:p>
+      <w:pPr>
+        <w:rPr>
+          <w:rFonts w:hint="eastAsia"/>
+        </w:rPr>
+      </w:pPr>
+    </w:p>
+    <w:p>
+      <w:pPr>
+        <w:rPr>
+          <w:rFonts w:hint="eastAsia"/>
+        </w:rPr>
+      </w:pPr>
       <w:r>
         <w:t xml:space="preserve">Description: This lab </w:t>
       </w:r>
@@ -22,10 +38,34 @@
         <w:t>demonstrates an awesome feature of Pivotal CF called Application High Availability.</w:t>
       </w:r>
     </w:p>
-    <w:p/>
-    <w:p/>
-    <w:p/>
-    <w:p/>
+    <w:p>
+      <w:pPr>
+        <w:rPr>
+          <w:rFonts w:hint="eastAsia"/>
+        </w:rPr>
+      </w:pPr>
+    </w:p>
+    <w:p>
+      <w:pPr>
+        <w:rPr>
+          <w:rFonts w:hint="eastAsia"/>
+        </w:rPr>
+      </w:pPr>
+    </w:p>
+    <w:p>
+      <w:pPr>
+        <w:rPr>
+          <w:rFonts w:hint="eastAsia"/>
+        </w:rPr>
+      </w:pPr>
+    </w:p>
+    <w:p>
+      <w:pPr>
+        <w:rPr>
+          <w:rFonts w:hint="eastAsia"/>
+        </w:rPr>
+      </w:pPr>
+    </w:p>
     <w:p>
       <w:pPr>
         <w:pStyle w:val="ListParagraph"/>
@@ -43,6 +83,17 @@
       <w:r>
         <w:t xml:space="preserve"> Let start but accessing our application</w:t>
       </w:r>
+      <w:r>
+        <w:t xml:space="preserve"> </w:t>
+      </w:r>
+      <w:proofErr w:type="spellStart"/>
+      <w:r>
+        <w:t>cf</w:t>
+      </w:r>
+      <w:proofErr w:type="spellEnd"/>
+      <w:r>
+        <w:t>-workshop-node. If necessary you can setup by:</w:t>
+      </w:r>
     </w:p>
     <w:p>
       <w:pPr>
@@ -51,26 +102,153 @@
     </w:p>
     <w:p>
       <w:pPr>
-        <w:ind w:firstLine="720"/>
-      </w:pPr>
-      <w:r>
-        <w:t>Open a Browser and Visit</w:t>
-      </w:r>
-      <w:r>
-        <w:t xml:space="preserve"> your application: </w:t>
-      </w:r>
+        <w:widowControl w:val="0"/>
+        <w:autoSpaceDE w:val="0"/>
+        <w:autoSpaceDN w:val="0"/>
+        <w:adjustRightInd w:val="0"/>
+        <w:ind w:left="720"/>
+      </w:pPr>
+      <w:r>
+        <w:rPr>
+          <w:rFonts w:hint="eastAsia"/>
+        </w:rPr>
+        <w:t>c</w:t>
+      </w:r>
+      <w:r>
+        <w:t xml:space="preserve">d </w:t>
+      </w:r>
+      <w:proofErr w:type="spellStart"/>
+      <w:r>
+        <w:t>cf</w:t>
+      </w:r>
+      <w:proofErr w:type="spellEnd"/>
+      <w:r>
+        <w:t xml:space="preserve">-workshop-node </w:t>
+      </w:r>
+      <w:r>
+        <w:t>–</w:t>
+      </w:r>
+      <w:proofErr w:type="spellStart"/>
+      <w:r>
+        <w:rPr>
+          <w:rFonts w:hint="eastAsia"/>
+        </w:rPr>
+        <w:t>i</w:t>
+      </w:r>
+      <w:proofErr w:type="spellEnd"/>
+      <w:r>
+        <w:t xml:space="preserve"> 2</w:t>
+      </w:r>
+    </w:p>
+    <w:p>
+      <w:pPr>
+        <w:widowControl w:val="0"/>
+        <w:autoSpaceDE w:val="0"/>
+        <w:autoSpaceDN w:val="0"/>
+        <w:adjustRightInd w:val="0"/>
+        <w:ind w:left="720"/>
+      </w:pPr>
+      <w:proofErr w:type="spellStart"/>
+      <w:r>
+        <w:t>cf</w:t>
+      </w:r>
+      <w:proofErr w:type="spellEnd"/>
+      <w:r>
+        <w:t xml:space="preserve"> push</w:t>
+      </w:r>
+      <w:bookmarkStart w:id="0" w:name="_GoBack"/>
+      <w:bookmarkEnd w:id="0"/>
     </w:p>
     <w:p/>
     <w:p>
-      <w:r>
-        <w:rPr>
+      <w:pPr>
+        <w:pStyle w:val="ListParagraph"/>
+      </w:pPr>
+      <w:proofErr w:type="gramStart"/>
+      <w:r>
+        <w:t>from</w:t>
+      </w:r>
+      <w:proofErr w:type="gramEnd"/>
+      <w:r>
+        <w:t xml:space="preserve"> the </w:t>
+      </w:r>
+      <w:proofErr w:type="spellStart"/>
+      <w:r>
+        <w:t>odca</w:t>
+      </w:r>
+      <w:proofErr w:type="spellEnd"/>
+      <w:r>
+        <w:t>-</w:t>
+      </w:r>
+      <w:proofErr w:type="spellStart"/>
+      <w:r>
+        <w:t>paas</w:t>
+      </w:r>
+      <w:proofErr w:type="spellEnd"/>
+      <w:r>
+        <w:t xml:space="preserve">-workshop root directory </w:t>
+      </w:r>
+    </w:p>
+    <w:p>
+      <w:pPr>
+        <w:pStyle w:val="ListParagraph"/>
+        <w:rPr>
+          <w:rFonts w:hint="eastAsia"/>
+        </w:rPr>
+      </w:pPr>
+    </w:p>
+    <w:p>
+      <w:pPr>
+        <w:pStyle w:val="ListParagraph"/>
+        <w:rPr>
+          <w:rFonts w:hint="eastAsia"/>
+        </w:rPr>
+      </w:pPr>
+      <w:r>
+        <w:t>Now o</w:t>
+      </w:r>
+      <w:r>
+        <w:t>pen a Browser and Visit</w:t>
+      </w:r>
+      <w:r>
+        <w:t xml:space="preserve"> your application at </w:t>
+      </w:r>
+      <w:hyperlink r:id="rId6" w:history="1">
+        <w:r>
+          <w:rPr>
+            <w:rStyle w:val="Hyperlink"/>
+          </w:rPr>
+          <w:t>https://cf-workshop-node-userX.cfapps.io</w:t>
+        </w:r>
+      </w:hyperlink>
+      <w:r>
+        <w:t xml:space="preserve">. </w:t>
+      </w:r>
+    </w:p>
+    <w:p>
+      <w:pPr>
+        <w:rPr>
+          <w:rFonts w:hint="eastAsia"/>
+        </w:rPr>
+      </w:pPr>
+    </w:p>
+    <w:p>
+      <w:pPr>
+        <w:pStyle w:val="ListParagraph"/>
+        <w:rPr>
+          <w:rFonts w:hint="eastAsia"/>
+        </w:rPr>
+      </w:pPr>
+      <w:r>
+        <w:rPr>
+          <w:rFonts w:hint="eastAsia"/>
           <w:noProof/>
         </w:rPr>
         <w:drawing>
-          <wp:inline distT="0" distB="0" distL="0" distR="0" wp14:anchorId="6B1B5A07" wp14:editId="1359ABF1">
-            <wp:extent cx="5486400" cy="3525461"/>
-            <wp:effectExtent l="0" t="0" r="0" b="5715"/>
-            <wp:docPr id="1" name="Picture 1"/>
+          <wp:inline distT="0" distB="0" distL="0" distR="0" wp14:anchorId="417D4F2D" wp14:editId="65026049">
+            <wp:extent cx="5486400" cy="2862580"/>
+            <wp:effectExtent l="0" t="0" r="0" b="7620"/>
+            <wp:docPr id="5" name="Picture 5"/>
             <wp:cNvGraphicFramePr>
               <a:graphicFrameLocks xmlns:a="http://schemas.openxmlformats.org/drawingml/2006/main" noChangeAspect="1"/>
             </wp:cNvGraphicFramePr>
@@ -78,36 +256,29 @@
               <a:graphicData uri="http://schemas.openxmlformats.org/drawingml/2006/picture">
                 <pic:pic xmlns:pic="http://schemas.openxmlformats.org/drawingml/2006/picture">
                   <pic:nvPicPr>
-                    <pic:cNvPr id="0" name="Picture 1"/>
-                    <pic:cNvPicPr>
-                      <a:picLocks noChangeAspect="1" noChangeArrowheads="1"/>
-                    </pic:cNvPicPr>
+                    <pic:cNvPr id="0" name="Screen Shot 2014-09-19 at 2.22.42 PM.png"/>
+                    <pic:cNvPicPr/>
                   </pic:nvPicPr>
                   <pic:blipFill>
-                    <a:blip r:embed="rId6">
+                    <a:blip r:embed="rId7">
                       <a:extLst>
                         <a:ext uri="{28A0092B-C50C-407E-A947-70E740481C1C}">
                           <a14:useLocalDpi xmlns:a14="http://schemas.microsoft.com/office/drawing/2010/main" val="0"/>
                         </a:ext>
                       </a:extLst>
                     </a:blip>
-                    <a:srcRect/>
                     <a:stretch>
                       <a:fillRect/>
                     </a:stretch>
                   </pic:blipFill>
-                  <pic:spPr bwMode="auto">
+                  <pic:spPr>
                     <a:xfrm>
                       <a:off x="0" y="0"/>
-                      <a:ext cx="5486400" cy="3525461"/>
+                      <a:ext cx="5486400" cy="2862580"/>
                     </a:xfrm>
                     <a:prstGeom prst="rect">
                       <a:avLst/>
                     </a:prstGeom>
-                    <a:noFill/>
-                    <a:ln>
-                      <a:noFill/>
-                    </a:ln>
                   </pic:spPr>
                 </pic:pic>
               </a:graphicData>
@@ -117,8 +288,13 @@
       </w:r>
     </w:p>
     <w:p/>
-    <w:p/>
-    <w:p/>
+    <w:p>
+      <w:pPr>
+        <w:rPr>
+          <w:rFonts w:hint="eastAsia"/>
+        </w:rPr>
+      </w:pPr>
+    </w:p>
     <w:p>
       <w:pPr>
         <w:pStyle w:val="ListParagraph"/>
@@ -126,6 +302,9 @@
           <w:ilvl w:val="0"/>
           <w:numId w:val="1"/>
         </w:numPr>
+        <w:rPr>
+          <w:rFonts w:hint="eastAsia"/>
+        </w:rPr>
       </w:pPr>
       <w:r>
         <w:t xml:space="preserve">In the middle of the screen you’ll see the assigned IP address for the container serving your application. Click the “Kill App” button, refresh your browser and notice how the IP address changes. </w:t>
@@ -137,11 +316,17 @@
     <w:p>
       <w:pPr>
         <w:ind w:left="360"/>
+        <w:rPr>
+          <w:rFonts w:hint="eastAsia"/>
+        </w:rPr>
       </w:pPr>
     </w:p>
     <w:p>
       <w:pPr>
         <w:pStyle w:val="ListParagraph"/>
+        <w:rPr>
+          <w:rFonts w:hint="eastAsia"/>
+        </w:rPr>
       </w:pPr>
       <w:r>
         <w:t>You observed absolutely no downtime.</w:t>
@@ -150,14 +335,26 @@
     <w:p>
       <w:pPr>
         <w:pStyle w:val="ListParagraph"/>
+        <w:rPr>
+          <w:rFonts w:hint="eastAsia"/>
+        </w:rPr>
       </w:pPr>
     </w:p>
     <w:p>
       <w:pPr>
         <w:pStyle w:val="ListParagraph"/>
-      </w:pPr>
-    </w:p>
-    <w:p/>
+        <w:rPr>
+          <w:rFonts w:hint="eastAsia"/>
+        </w:rPr>
+      </w:pPr>
+    </w:p>
+    <w:p>
+      <w:pPr>
+        <w:rPr>
+          <w:rFonts w:hint="eastAsia"/>
+        </w:rPr>
+      </w:pPr>
+    </w:p>
     <w:p>
       <w:pPr>
         <w:pStyle w:val="ListParagraph"/>
@@ -165,9 +362,11 @@
           <w:ilvl w:val="0"/>
           <w:numId w:val="1"/>
         </w:numPr>
-      </w:pPr>
-      <w:r>
-        <w:lastRenderedPageBreak/>
+        <w:rPr>
+          <w:rFonts w:hint="eastAsia"/>
+        </w:rPr>
+      </w:pPr>
+      <w:r>
         <w:t>Now get back to the Web Console and check the health of your application. One of the instances will be shown as “Down” or if you take too long, it will already be “Starting”</w:t>
       </w:r>
     </w:p>
@@ -175,16 +374,23 @@
       <w:pPr>
         <w:pStyle w:val="ListParagraph"/>
         <w:ind w:left="1440"/>
+        <w:rPr>
+          <w:rFonts w:hint="eastAsia"/>
+        </w:rPr>
       </w:pPr>
     </w:p>
     <w:p>
       <w:pPr>
         <w:pStyle w:val="ListParagraph"/>
+        <w:rPr>
+          <w:rFonts w:hint="eastAsia"/>
+        </w:rPr>
       </w:pPr>
       <w:r>
         <w:rPr>
           <w:noProof/>
         </w:rPr>
+        <w:lastRenderedPageBreak/>
         <w:drawing>
           <wp:inline distT="0" distB="0" distL="0" distR="0" wp14:anchorId="7225F784" wp14:editId="35958148">
             <wp:extent cx="5486400" cy="1634435"/>
@@ -203,7 +409,7 @@
                     </pic:cNvPicPr>
                   </pic:nvPicPr>
                   <pic:blipFill>
-                    <a:blip r:embed="rId7">
+                    <a:blip r:embed="rId8">
                       <a:extLst>
                         <a:ext uri="{28A0092B-C50C-407E-A947-70E740481C1C}">
                           <a14:useLocalDpi xmlns:a14="http://schemas.microsoft.com/office/drawing/2010/main" val="0"/>
@@ -235,7 +441,13 @@
         </w:drawing>
       </w:r>
     </w:p>
-    <w:p/>
+    <w:p>
+      <w:pPr>
+        <w:rPr>
+          <w:rFonts w:hint="eastAsia"/>
+        </w:rPr>
+      </w:pPr>
+    </w:p>
     <w:p>
       <w:pPr>
         <w:pStyle w:val="ListParagraph"/>
@@ -243,15 +455,27 @@
           <w:ilvl w:val="0"/>
           <w:numId w:val="1"/>
         </w:numPr>
+        <w:rPr>
+          <w:rFonts w:hint="eastAsia"/>
+        </w:rPr>
       </w:pPr>
       <w:r>
         <w:t>Refresh the Web Console and you’ll verify Pivotal CF automatically restarts the failed instance to you.  Check the “Uptime” column and see it was just restarted.</w:t>
       </w:r>
     </w:p>
-    <w:p/>
+    <w:p>
+      <w:pPr>
+        <w:rPr>
+          <w:rFonts w:hint="eastAsia"/>
+        </w:rPr>
+      </w:pPr>
+    </w:p>
     <w:p>
       <w:pPr>
         <w:ind w:left="720"/>
+        <w:rPr>
+          <w:rFonts w:hint="eastAsia"/>
+        </w:rPr>
       </w:pPr>
       <w:r>
         <w:rPr>
@@ -275,7 +499,7 @@
                     </pic:cNvPicPr>
                   </pic:nvPicPr>
                   <pic:blipFill>
-                    <a:blip r:embed="rId8">
+                    <a:blip r:embed="rId9">
                       <a:extLst>
                         <a:ext uri="{28A0092B-C50C-407E-A947-70E740481C1C}">
                           <a14:useLocalDpi xmlns:a14="http://schemas.microsoft.com/office/drawing/2010/main" val="0"/>
@@ -310,6 +534,9 @@
     <w:p>
       <w:pPr>
         <w:ind w:left="720"/>
+        <w:rPr>
+          <w:rFonts w:hint="eastAsia"/>
+        </w:rPr>
       </w:pPr>
     </w:p>
     <w:p>
@@ -319,12 +546,13 @@
           <w:ilvl w:val="0"/>
           <w:numId w:val="1"/>
         </w:numPr>
+        <w:rPr>
+          <w:rFonts w:hint="eastAsia"/>
+        </w:rPr>
       </w:pPr>
       <w:r>
         <w:t>Now scale your application, adding other instances. Hit the “Kill App” button several times and see you may still kill several instances, Pivotal CF will still re-route the new requests to the available ones (if any) and keep restarting the failed ones.</w:t>
       </w:r>
-      <w:bookmarkStart w:id="0" w:name="_GoBack"/>
-      <w:bookmarkEnd w:id="0"/>
     </w:p>
     <w:sectPr>
       <w:pgSz w:w="12240" w:h="15840"/>

</xml_diff>